<commit_message>
MOD: Nuevo ejercicio de bandera
MOD: Se adiciona ejercicio para controlar el horario
</commit_message>
<xml_diff>
--- a/material/IntroProg/Ejercicios/3. Ciclos/1. CiclosSencillos/Ejercicios ciclos4Banderas.docx
+++ b/material/IntroProg/Ejercicios/3. Ciclos/1. CiclosSencillos/Ejercicios ciclos4Banderas.docx
@@ -1,6 +1,6 @@
 
 <file path=word/document.xml><?xml version="1.0" encoding="utf-8"?>
-<w:document xmlns:wpc="http://schemas.microsoft.com/office/word/2010/wordprocessingCanvas" xmlns:cx="http://schemas.microsoft.com/office/drawing/2014/chartex" xmlns:cx1="http://schemas.microsoft.com/office/drawing/2015/9/8/chartex" xmlns:cx2="http://schemas.microsoft.com/office/drawing/2015/10/21/chartex" xmlns:cx3="http://schemas.microsoft.com/office/drawing/2016/5/9/chartex" xmlns:cx4="http://schemas.microsoft.com/office/drawing/2016/5/10/chartex" xmlns:cx5="http://schemas.microsoft.com/office/drawing/2016/5/11/chartex" xmlns:cx6="http://schemas.microsoft.com/office/drawing/2016/5/12/chartex" xmlns:cx7="http://schemas.microsoft.com/office/drawing/2016/5/13/chartex" xmlns:cx8="http://schemas.microsoft.com/office/drawing/2016/5/14/chartex" xmlns:mc="http://schemas.openxmlformats.org/markup-compatibility/2006" xmlns:aink="http://schemas.microsoft.com/office/drawing/2016/ink" xmlns:am3d="http://schemas.microsoft.com/office/drawing/2017/model3d" xmlns:o="urn:schemas-microsoft-com:office:office" xmlns:r="http://schemas.openxmlformats.org/officeDocument/2006/relationships" xmlns:m="http://schemas.openxmlformats.org/officeDocument/2006/math" xmlns:v="urn:schemas-microsoft-com:vml" xmlns:wp14="http://schemas.microsoft.com/office/word/2010/wordprocessingDrawing" xmlns:wp="http://schemas.openxmlformats.org/drawingml/2006/wordprocessingDrawing" xmlns:w10="urn:schemas-microsoft-com:office:word" xmlns:w="http://schemas.openxmlformats.org/wordprocessingml/2006/main" xmlns:w14="http://schemas.microsoft.com/office/word/2010/wordml" xmlns:w15="http://schemas.microsoft.com/office/word/2012/wordml" xmlns:w16cid="http://schemas.microsoft.com/office/word/2016/wordml/cid" xmlns:w16se="http://schemas.microsoft.com/office/word/2015/wordml/symex" xmlns:wpg="http://schemas.microsoft.com/office/word/2010/wordprocessingGroup" xmlns:wpi="http://schemas.microsoft.com/office/word/2010/wordprocessingInk" xmlns:wne="http://schemas.microsoft.com/office/word/2006/wordml" xmlns:wps="http://schemas.microsoft.com/office/word/2010/wordprocessingShape" mc:Ignorable="w14 w15 w16se w16cid wp14">
+<w:document xmlns:wpc="http://schemas.microsoft.com/office/word/2010/wordprocessingCanvas" xmlns:cx="http://schemas.microsoft.com/office/drawing/2014/chartex" xmlns:mc="http://schemas.openxmlformats.org/markup-compatibility/2006" xmlns:o="urn:schemas-microsoft-com:office:office" xmlns:r="http://schemas.openxmlformats.org/officeDocument/2006/relationships" xmlns:m="http://schemas.openxmlformats.org/officeDocument/2006/math" xmlns:v="urn:schemas-microsoft-com:vml" xmlns:wp14="http://schemas.microsoft.com/office/word/2010/wordprocessingDrawing" xmlns:wp="http://schemas.openxmlformats.org/drawingml/2006/wordprocessingDrawing" xmlns:w10="urn:schemas-microsoft-com:office:word" xmlns:w="http://schemas.openxmlformats.org/wordprocessingml/2006/main" xmlns:w14="http://schemas.microsoft.com/office/word/2010/wordml" xmlns:w15="http://schemas.microsoft.com/office/word/2012/wordml" xmlns:w16se="http://schemas.microsoft.com/office/word/2015/wordml/symex" xmlns:wpg="http://schemas.microsoft.com/office/word/2010/wordprocessingGroup" xmlns:wpi="http://schemas.microsoft.com/office/word/2010/wordprocessingInk" xmlns:wne="http://schemas.microsoft.com/office/word/2006/wordml" xmlns:wps="http://schemas.microsoft.com/office/word/2010/wordprocessingShape" mc:Ignorable="w14 w15 w16se wp14">
   <w:body>
     <w:p>
       <w:pPr>
@@ -67,7 +67,6 @@
           <w:rFonts w:cs="Arial"/>
         </w:rPr>
       </w:pPr>
-      <w:bookmarkStart w:id="0" w:name="_GoBack"/>
       <w:r>
         <w:rPr>
           <w:rFonts w:cs="Arial"/>
@@ -84,14 +83,7 @@
         <w:rPr>
           <w:rFonts w:cs="Arial"/>
         </w:rPr>
-        <w:t xml:space="preserve"> </w:t>
-      </w:r>
-      <w:bookmarkEnd w:id="0"/>
-      <w:r>
-        <w:rPr>
-          <w:rFonts w:cs="Arial"/>
-        </w:rPr>
-        <w:t xml:space="preserve">que le pida al usuario 10 números enteros (debe leerlos uno a uno) e imprima el número digitado por el usuario. Adicionalmente, la primera vez que el usuario escriba un cinco usted debe felicitarlo. Si el usuario nunca escribe cinco, entonces usted nunca lo felicitaría. </w:t>
+        <w:t xml:space="preserve"> que le pida al usuario 10 números enteros (debe leerlos uno a uno) e imprima el número digitado por el usuario. Adicionalmente, la primera vez que el usuario escriba un cinco usted debe felicitarlo. Si el usuario nunca escribe cinco, entonces usted nunca lo felicitaría. </w:t>
       </w:r>
     </w:p>
     <w:p>
@@ -136,6 +128,344 @@
         </w:rPr>
         <w:t xml:space="preserve"> usted debe decirle “Que buen número”, la segunda vez que el usuario escriba un dos usted debe decirle “Buena idea” y de la tercera vez en adelante no le debe decir nada más.  Muestre un mensaje cuando termine el ciclo y un mensaje antes de iniciar el ciclo para facilitar el seguimiento de la ejecución. </w:t>
       </w:r>
+    </w:p>
+    <w:p>
+      <w:pPr>
+        <w:numPr>
+          <w:ilvl w:val="0"/>
+          <w:numId w:val="1"/>
+        </w:numPr>
+        <w:jc w:val="both"/>
+        <w:rPr>
+          <w:rFonts w:cs="Arial"/>
+        </w:rPr>
+      </w:pPr>
+      <w:bookmarkStart w:id="0" w:name="_GoBack"/>
+      <w:r>
+        <w:rPr>
+          <w:lang w:val="es-ES"/>
+        </w:rPr>
+        <w:t xml:space="preserve">Haga un programa que le pregunte a su hijo a qué horas llegó a </w:t>
+      </w:r>
+      <w:r>
+        <w:rPr>
+          <w:lang w:val="es-ES"/>
+        </w:rPr>
+        <w:t>la casa (</w:t>
+      </w:r>
+      <w:r>
+        <w:rPr>
+          <w:lang w:val="es-ES"/>
+        </w:rPr>
+        <w:t xml:space="preserve">número </w:t>
+      </w:r>
+      <w:r>
+        <w:rPr>
+          <w:lang w:val="es-ES"/>
+        </w:rPr>
+        <w:t>mayor o igual a 0</w:t>
+      </w:r>
+      <w:r>
+        <w:rPr>
+          <w:lang w:val="es-ES"/>
+        </w:rPr>
+        <w:t xml:space="preserve"> y </w:t>
+      </w:r>
+      <w:r>
+        <w:rPr>
+          <w:lang w:val="es-ES"/>
+        </w:rPr>
+        <w:t xml:space="preserve">menor a </w:t>
+      </w:r>
+      <w:r>
+        <w:rPr>
+          <w:lang w:val="es-ES"/>
+        </w:rPr>
+        <w:t>2</w:t>
+      </w:r>
+      <w:r>
+        <w:rPr>
+          <w:lang w:val="es-ES"/>
+        </w:rPr>
+        <w:t>4</w:t>
+      </w:r>
+      <w:r>
+        <w:rPr>
+          <w:lang w:val="es-ES"/>
+        </w:rPr>
+        <w:t>) durante 5 días.</w:t>
+      </w:r>
+    </w:p>
+    <w:p>
+      <w:pPr>
+        <w:pStyle w:val="Prrafodelista"/>
+        <w:numPr>
+          <w:ilvl w:val="0"/>
+          <w:numId w:val="3"/>
+        </w:numPr>
+        <w:ind w:left="1068"/>
+        <w:rPr>
+          <w:lang w:val="es-ES"/>
+        </w:rPr>
+      </w:pPr>
+      <w:r>
+        <w:rPr>
+          <w:lang w:val="es-ES"/>
+        </w:rPr>
+        <w:t>F</w:t>
+      </w:r>
+      <w:r>
+        <w:rPr>
+          <w:lang w:val="es-ES"/>
+        </w:rPr>
+        <w:t>elic</w:t>
+      </w:r>
+      <w:r>
+        <w:rPr>
+          <w:lang w:val="es-ES"/>
+        </w:rPr>
+        <w:t>í</w:t>
+      </w:r>
+      <w:r>
+        <w:rPr>
+          <w:lang w:val="es-ES"/>
+        </w:rPr>
+        <w:t>telo</w:t>
+      </w:r>
+      <w:r>
+        <w:rPr>
+          <w:lang w:val="es-ES"/>
+        </w:rPr>
+        <w:t xml:space="preserve"> s</w:t>
+      </w:r>
+      <w:r>
+        <w:rPr>
+          <w:lang w:val="es-ES"/>
+        </w:rPr>
+        <w:t>i la hora de llegada es menor</w:t>
+      </w:r>
+      <w:r>
+        <w:rPr>
+          <w:lang w:val="es-ES"/>
+        </w:rPr>
+        <w:t xml:space="preserve"> o igual a las </w:t>
+      </w:r>
+      <w:r>
+        <w:rPr>
+          <w:lang w:val="es-ES"/>
+        </w:rPr>
+        <w:t>0</w:t>
+      </w:r>
+      <w:r>
+        <w:rPr>
+          <w:lang w:val="es-ES"/>
+        </w:rPr>
+        <w:t>0</w:t>
+      </w:r>
+      <w:r>
+        <w:rPr>
+          <w:lang w:val="es-ES"/>
+        </w:rPr>
+        <w:t>h</w:t>
+      </w:r>
+      <w:r>
+        <w:rPr>
+          <w:lang w:val="es-ES"/>
+        </w:rPr>
+        <w:t xml:space="preserve"> </w:t>
+      </w:r>
+      <w:r>
+        <w:rPr>
+          <w:lang w:val="es-ES"/>
+        </w:rPr>
+        <w:t>(media noche)</w:t>
+      </w:r>
+    </w:p>
+    <w:p>
+      <w:pPr>
+        <w:pStyle w:val="Prrafodelista"/>
+        <w:numPr>
+          <w:ilvl w:val="0"/>
+          <w:numId w:val="3"/>
+        </w:numPr>
+        <w:ind w:left="1068"/>
+        <w:rPr>
+          <w:lang w:val="es-ES"/>
+        </w:rPr>
+      </w:pPr>
+      <w:r>
+        <w:rPr>
+          <w:lang w:val="es-ES"/>
+        </w:rPr>
+        <w:t xml:space="preserve">Si la hora de ingreso </w:t>
+      </w:r>
+      <w:r>
+        <w:rPr>
+          <w:lang w:val="es-ES"/>
+        </w:rPr>
+        <w:t xml:space="preserve">es mayor </w:t>
+      </w:r>
+      <w:r>
+        <w:rPr>
+          <w:lang w:val="es-ES"/>
+        </w:rPr>
+        <w:t>a la media noche (00 horas)</w:t>
+      </w:r>
+      <w:r>
+        <w:rPr>
+          <w:lang w:val="es-ES"/>
+        </w:rPr>
+        <w:t xml:space="preserve"> y </w:t>
+      </w:r>
+      <w:r>
+        <w:rPr>
+          <w:lang w:val="es-ES"/>
+        </w:rPr>
+        <w:t xml:space="preserve">máximo las </w:t>
+      </w:r>
+      <w:r>
+        <w:rPr>
+          <w:lang w:val="es-ES"/>
+        </w:rPr>
+        <w:t>3 de la mañana y es la primera vez que pasa</w:t>
+      </w:r>
+      <w:r>
+        <w:rPr>
+          <w:lang w:val="es-ES"/>
+        </w:rPr>
+        <w:t>,</w:t>
+      </w:r>
+      <w:r>
+        <w:rPr>
+          <w:lang w:val="es-ES"/>
+        </w:rPr>
+        <w:t xml:space="preserve"> </w:t>
+      </w:r>
+      <w:r>
+        <w:rPr>
+          <w:lang w:val="es-ES"/>
+        </w:rPr>
+        <w:t>r</w:t>
+      </w:r>
+      <w:r>
+        <w:rPr>
+          <w:lang w:val="es-ES"/>
+        </w:rPr>
+        <w:t xml:space="preserve">egáñelo, pero si es la segunda vez que pasa castíguelo por una semana, y si lleva más de dos veces castíguelo por un mes. </w:t>
+      </w:r>
+    </w:p>
+    <w:p>
+      <w:pPr>
+        <w:pStyle w:val="Prrafodelista"/>
+        <w:numPr>
+          <w:ilvl w:val="0"/>
+          <w:numId w:val="3"/>
+        </w:numPr>
+        <w:ind w:left="1068"/>
+        <w:rPr>
+          <w:lang w:val="es-ES"/>
+        </w:rPr>
+      </w:pPr>
+      <w:r>
+        <w:rPr>
+          <w:lang w:val="es-ES"/>
+        </w:rPr>
+        <w:t xml:space="preserve">Si la hora de ingreso </w:t>
+      </w:r>
+      <w:r>
+        <w:rPr>
+          <w:lang w:val="es-ES"/>
+        </w:rPr>
+        <w:t>es luego de las 3 de la mañana</w:t>
+      </w:r>
+      <w:r>
+        <w:rPr>
+          <w:lang w:val="es-ES"/>
+        </w:rPr>
+        <w:t xml:space="preserve"> y</w:t>
+      </w:r>
+      <w:r>
+        <w:rPr>
+          <w:lang w:val="es-ES"/>
+        </w:rPr>
+        <w:t xml:space="preserve"> máximo hasta las</w:t>
+      </w:r>
+      <w:r>
+        <w:rPr>
+          <w:lang w:val="es-ES"/>
+        </w:rPr>
+        <w:t xml:space="preserve"> 6 de la mañana castíguelo por una semana, sin importar cuantas veces ha pasado. </w:t>
+      </w:r>
+    </w:p>
+    <w:p>
+      <w:pPr>
+        <w:pStyle w:val="Prrafodelista"/>
+        <w:numPr>
+          <w:ilvl w:val="0"/>
+          <w:numId w:val="3"/>
+        </w:numPr>
+        <w:ind w:left="1068"/>
+        <w:rPr>
+          <w:lang w:val="es-ES"/>
+        </w:rPr>
+      </w:pPr>
+      <w:r>
+        <w:rPr>
+          <w:lang w:val="es-ES"/>
+        </w:rPr>
+        <w:t xml:space="preserve">Al final diga cuántas veces llegó a tiempo. Si llegó a tiempo al menos cuatro veces entonces indíquele que tiene permiso para irse para una finca con los amigos todo el fin de semana </w:t>
+      </w:r>
+      <w:r>
+        <w:rPr>
+          <w:lang w:val="es-ES"/>
+        </w:rPr>
+        <w:sym w:font="Wingdings" w:char="F04A"/>
+      </w:r>
+      <w:r>
+        <w:rPr>
+          <w:lang w:val="es-ES"/>
+        </w:rPr>
+        <w:t xml:space="preserve">. </w:t>
+      </w:r>
+    </w:p>
+    <w:p>
+      <w:pPr>
+        <w:ind w:left="1056"/>
+        <w:rPr>
+          <w:lang w:val="es-ES"/>
+        </w:rPr>
+      </w:pPr>
+      <w:proofErr w:type="spellStart"/>
+      <w:r>
+        <w:rPr>
+          <w:b/>
+          <w:lang w:val="es-ES"/>
+        </w:rPr>
+        <w:t>Bonus</w:t>
+      </w:r>
+      <w:proofErr w:type="spellEnd"/>
+      <w:r>
+        <w:rPr>
+          <w:lang w:val="es-ES"/>
+        </w:rPr>
+        <w:t>: si ya acabo y le queda tiempo, entonces intente decirme qué día fue el día que llegó más tarde y qué día fue el día que llegó más temprano. Por ejemplo, si el día 1 llego a las 11, el día 2 a las 14, el día 3 a las 15, el día 4 a las 16 y el día 5 a las 10 el día que llegó más tarde fue el día 4</w:t>
+      </w:r>
+      <w:r>
+        <w:rPr>
+          <w:lang w:val="es-ES"/>
+        </w:rPr>
+        <w:t xml:space="preserve"> y el día que llegó más temprano fue el día 5.</w:t>
+      </w:r>
+    </w:p>
+    <w:bookmarkEnd w:id="0"/>
+    <w:p>
+      <w:pPr>
+        <w:ind w:left="720"/>
+        <w:jc w:val="both"/>
+        <w:rPr>
+          <w:rFonts w:cs="Arial"/>
+        </w:rPr>
+      </w:pPr>
     </w:p>
     <w:p/>
     <w:sectPr>
@@ -149,7 +479,7 @@
 </file>
 
 <file path=word/numbering.xml><?xml version="1.0" encoding="utf-8"?>
-<w:numbering xmlns:wpc="http://schemas.microsoft.com/office/word/2010/wordprocessingCanvas" xmlns:cx="http://schemas.microsoft.com/office/drawing/2014/chartex" xmlns:cx1="http://schemas.microsoft.com/office/drawing/2015/9/8/chartex" xmlns:cx2="http://schemas.microsoft.com/office/drawing/2015/10/21/chartex" xmlns:cx3="http://schemas.microsoft.com/office/drawing/2016/5/9/chartex" xmlns:cx4="http://schemas.microsoft.com/office/drawing/2016/5/10/chartex" xmlns:cx5="http://schemas.microsoft.com/office/drawing/2016/5/11/chartex" xmlns:cx6="http://schemas.microsoft.com/office/drawing/2016/5/12/chartex" xmlns:cx7="http://schemas.microsoft.com/office/drawing/2016/5/13/chartex" xmlns:cx8="http://schemas.microsoft.com/office/drawing/2016/5/14/chartex" xmlns:mc="http://schemas.openxmlformats.org/markup-compatibility/2006" xmlns:aink="http://schemas.microsoft.com/office/drawing/2016/ink" xmlns:am3d="http://schemas.microsoft.com/office/drawing/2017/model3d" xmlns:o="urn:schemas-microsoft-com:office:office" xmlns:r="http://schemas.openxmlformats.org/officeDocument/2006/relationships" xmlns:m="http://schemas.openxmlformats.org/officeDocument/2006/math" xmlns:v="urn:schemas-microsoft-com:vml" xmlns:wp14="http://schemas.microsoft.com/office/word/2010/wordprocessingDrawing" xmlns:wp="http://schemas.openxmlformats.org/drawingml/2006/wordprocessingDrawing" xmlns:w10="urn:schemas-microsoft-com:office:word" xmlns:w="http://schemas.openxmlformats.org/wordprocessingml/2006/main" xmlns:w14="http://schemas.microsoft.com/office/word/2010/wordml" xmlns:w15="http://schemas.microsoft.com/office/word/2012/wordml" xmlns:w16cid="http://schemas.microsoft.com/office/word/2016/wordml/cid" xmlns:w16se="http://schemas.microsoft.com/office/word/2015/wordml/symex" xmlns:wpg="http://schemas.microsoft.com/office/word/2010/wordprocessingGroup" xmlns:wpi="http://schemas.microsoft.com/office/word/2010/wordprocessingInk" xmlns:wne="http://schemas.microsoft.com/office/word/2006/wordml" xmlns:wps="http://schemas.microsoft.com/office/word/2010/wordprocessingShape" mc:Ignorable="w14 w15 w16se w16cid wp14">
+<w:numbering xmlns:wpc="http://schemas.microsoft.com/office/word/2010/wordprocessingCanvas" xmlns:cx="http://schemas.microsoft.com/office/drawing/2014/chartex" xmlns:mc="http://schemas.openxmlformats.org/markup-compatibility/2006" xmlns:o="urn:schemas-microsoft-com:office:office" xmlns:r="http://schemas.openxmlformats.org/officeDocument/2006/relationships" xmlns:m="http://schemas.openxmlformats.org/officeDocument/2006/math" xmlns:v="urn:schemas-microsoft-com:vml" xmlns:wp14="http://schemas.microsoft.com/office/word/2010/wordprocessingDrawing" xmlns:wp="http://schemas.openxmlformats.org/drawingml/2006/wordprocessingDrawing" xmlns:w10="urn:schemas-microsoft-com:office:word" xmlns:w="http://schemas.openxmlformats.org/wordprocessingml/2006/main" xmlns:w14="http://schemas.microsoft.com/office/word/2010/wordml" xmlns:w15="http://schemas.microsoft.com/office/word/2012/wordml" xmlns:w16se="http://schemas.microsoft.com/office/word/2015/wordml/symex" xmlns:wpg="http://schemas.microsoft.com/office/word/2010/wordprocessingGroup" xmlns:wpi="http://schemas.microsoft.com/office/word/2010/wordprocessingInk" xmlns:wne="http://schemas.microsoft.com/office/word/2006/wordml" xmlns:wps="http://schemas.microsoft.com/office/word/2010/wordprocessingShape" mc:Ignorable="w14 w15 w16se wp14">
   <w:abstractNum w:abstractNumId="0" w15:restartNumberingAfterBreak="0">
     <w:nsid w:val="16A157B0"/>
     <w:multiLevelType w:val="hybridMultilevel"/>
@@ -377,6 +707,119 @@
         </w:tabs>
         <w:ind w:left="6840" w:hanging="360"/>
       </w:pPr>
+    </w:lvl>
+  </w:abstractNum>
+  <w:abstractNum w:abstractNumId="2" w15:restartNumberingAfterBreak="0">
+    <w:nsid w:val="6CBF2E0A"/>
+    <w:multiLevelType w:val="hybridMultilevel"/>
+    <w:tmpl w:val="D6A8754A"/>
+    <w:lvl w:ilvl="0" w:tplc="240A0001">
+      <w:start w:val="1"/>
+      <w:numFmt w:val="bullet"/>
+      <w:lvlText w:val=""/>
+      <w:lvlJc w:val="left"/>
+      <w:pPr>
+        <w:ind w:left="720" w:hanging="360"/>
+      </w:pPr>
+      <w:rPr>
+        <w:rFonts w:ascii="Symbol" w:hAnsi="Symbol" w:hint="default"/>
+      </w:rPr>
+    </w:lvl>
+    <w:lvl w:ilvl="1" w:tplc="240A0003" w:tentative="1">
+      <w:start w:val="1"/>
+      <w:numFmt w:val="bullet"/>
+      <w:lvlText w:val="o"/>
+      <w:lvlJc w:val="left"/>
+      <w:pPr>
+        <w:ind w:left="1440" w:hanging="360"/>
+      </w:pPr>
+      <w:rPr>
+        <w:rFonts w:ascii="Courier New" w:hAnsi="Courier New" w:cs="Courier New" w:hint="default"/>
+      </w:rPr>
+    </w:lvl>
+    <w:lvl w:ilvl="2" w:tplc="240A0005" w:tentative="1">
+      <w:start w:val="1"/>
+      <w:numFmt w:val="bullet"/>
+      <w:lvlText w:val=""/>
+      <w:lvlJc w:val="left"/>
+      <w:pPr>
+        <w:ind w:left="2160" w:hanging="360"/>
+      </w:pPr>
+      <w:rPr>
+        <w:rFonts w:ascii="Wingdings" w:hAnsi="Wingdings" w:hint="default"/>
+      </w:rPr>
+    </w:lvl>
+    <w:lvl w:ilvl="3" w:tplc="240A0001" w:tentative="1">
+      <w:start w:val="1"/>
+      <w:numFmt w:val="bullet"/>
+      <w:lvlText w:val=""/>
+      <w:lvlJc w:val="left"/>
+      <w:pPr>
+        <w:ind w:left="2880" w:hanging="360"/>
+      </w:pPr>
+      <w:rPr>
+        <w:rFonts w:ascii="Symbol" w:hAnsi="Symbol" w:hint="default"/>
+      </w:rPr>
+    </w:lvl>
+    <w:lvl w:ilvl="4" w:tplc="240A0003" w:tentative="1">
+      <w:start w:val="1"/>
+      <w:numFmt w:val="bullet"/>
+      <w:lvlText w:val="o"/>
+      <w:lvlJc w:val="left"/>
+      <w:pPr>
+        <w:ind w:left="3600" w:hanging="360"/>
+      </w:pPr>
+      <w:rPr>
+        <w:rFonts w:ascii="Courier New" w:hAnsi="Courier New" w:cs="Courier New" w:hint="default"/>
+      </w:rPr>
+    </w:lvl>
+    <w:lvl w:ilvl="5" w:tplc="240A0005" w:tentative="1">
+      <w:start w:val="1"/>
+      <w:numFmt w:val="bullet"/>
+      <w:lvlText w:val=""/>
+      <w:lvlJc w:val="left"/>
+      <w:pPr>
+        <w:ind w:left="4320" w:hanging="360"/>
+      </w:pPr>
+      <w:rPr>
+        <w:rFonts w:ascii="Wingdings" w:hAnsi="Wingdings" w:hint="default"/>
+      </w:rPr>
+    </w:lvl>
+    <w:lvl w:ilvl="6" w:tplc="240A0001" w:tentative="1">
+      <w:start w:val="1"/>
+      <w:numFmt w:val="bullet"/>
+      <w:lvlText w:val=""/>
+      <w:lvlJc w:val="left"/>
+      <w:pPr>
+        <w:ind w:left="5040" w:hanging="360"/>
+      </w:pPr>
+      <w:rPr>
+        <w:rFonts w:ascii="Symbol" w:hAnsi="Symbol" w:hint="default"/>
+      </w:rPr>
+    </w:lvl>
+    <w:lvl w:ilvl="7" w:tplc="240A0003" w:tentative="1">
+      <w:start w:val="1"/>
+      <w:numFmt w:val="bullet"/>
+      <w:lvlText w:val="o"/>
+      <w:lvlJc w:val="left"/>
+      <w:pPr>
+        <w:ind w:left="5760" w:hanging="360"/>
+      </w:pPr>
+      <w:rPr>
+        <w:rFonts w:ascii="Courier New" w:hAnsi="Courier New" w:cs="Courier New" w:hint="default"/>
+      </w:rPr>
+    </w:lvl>
+    <w:lvl w:ilvl="8" w:tplc="240A0005" w:tentative="1">
+      <w:start w:val="1"/>
+      <w:numFmt w:val="bullet"/>
+      <w:lvlText w:val=""/>
+      <w:lvlJc w:val="left"/>
+      <w:pPr>
+        <w:ind w:left="6480" w:hanging="360"/>
+      </w:pPr>
+      <w:rPr>
+        <w:rFonts w:ascii="Wingdings" w:hAnsi="Wingdings" w:hint="default"/>
+      </w:rPr>
     </w:lvl>
   </w:abstractNum>
   <w:num w:numId="1">
@@ -385,11 +828,14 @@
   <w:num w:numId="2">
     <w:abstractNumId w:val="1"/>
   </w:num>
+  <w:num w:numId="3">
+    <w:abstractNumId w:val="2"/>
+  </w:num>
 </w:numbering>
 </file>
 
 <file path=word/styles.xml><?xml version="1.0" encoding="utf-8"?>
-<w:styles xmlns:mc="http://schemas.openxmlformats.org/markup-compatibility/2006" xmlns:r="http://schemas.openxmlformats.org/officeDocument/2006/relationships" xmlns:w="http://schemas.openxmlformats.org/wordprocessingml/2006/main" xmlns:w14="http://schemas.microsoft.com/office/word/2010/wordml" xmlns:w15="http://schemas.microsoft.com/office/word/2012/wordml" xmlns:w16cid="http://schemas.microsoft.com/office/word/2016/wordml/cid" xmlns:w16se="http://schemas.microsoft.com/office/word/2015/wordml/symex" mc:Ignorable="w14 w15 w16se w16cid">
+<w:styles xmlns:mc="http://schemas.openxmlformats.org/markup-compatibility/2006" xmlns:r="http://schemas.openxmlformats.org/officeDocument/2006/relationships" xmlns:w="http://schemas.openxmlformats.org/wordprocessingml/2006/main" xmlns:w14="http://schemas.microsoft.com/office/word/2010/wordml" xmlns:w15="http://schemas.microsoft.com/office/word/2012/wordml" xmlns:w16se="http://schemas.microsoft.com/office/word/2015/wordml/symex" mc:Ignorable="w14 w15 w16se">
   <w:docDefaults>
     <w:rPrDefault>
       <w:rPr>
@@ -405,7 +851,7 @@
       </w:pPr>
     </w:pPrDefault>
   </w:docDefaults>
-  <w:latentStyles w:defLockedState="0" w:defUIPriority="99" w:defSemiHidden="0" w:defUnhideWhenUsed="0" w:defQFormat="0" w:count="377">
+  <w:latentStyles w:defLockedState="0" w:defUIPriority="99" w:defSemiHidden="0" w:defUnhideWhenUsed="0" w:defQFormat="0" w:count="371">
     <w:lsdException w:name="Normal" w:uiPriority="0" w:qFormat="1"/>
     <w:lsdException w:name="heading 1" w:uiPriority="9" w:qFormat="1"/>
     <w:lsdException w:name="heading 2" w:semiHidden="1" w:uiPriority="9" w:unhideWhenUsed="1" w:qFormat="1"/>
@@ -777,12 +1223,6 @@
     <w:lsdException w:name="List Table 5 Dark Accent 6" w:uiPriority="50"/>
     <w:lsdException w:name="List Table 6 Colorful Accent 6" w:uiPriority="51"/>
     <w:lsdException w:name="List Table 7 Colorful Accent 6" w:uiPriority="52"/>
-    <w:lsdException w:name="Mention" w:semiHidden="1" w:unhideWhenUsed="1"/>
-    <w:lsdException w:name="Smart Hyperlink" w:semiHidden="1" w:unhideWhenUsed="1"/>
-    <w:lsdException w:name="Hashtag" w:semiHidden="1" w:unhideWhenUsed="1"/>
-    <w:lsdException w:name="Unresolved Mention" w:semiHidden="1" w:unhideWhenUsed="1"/>
-    <w:lsdException w:name="Smart Link" w:semiHidden="1" w:unhideWhenUsed="1"/>
-    <w:lsdException w:name="Smart Link Error" w:semiHidden="1" w:unhideWhenUsed="1"/>
   </w:latentStyles>
   <w:style w:type="paragraph" w:default="1" w:styleId="Normal">
     <w:name w:val="Normal"/>
@@ -792,13 +1232,13 @@
       <w:spacing w:after="160" w:line="259" w:lineRule="auto"/>
     </w:pPr>
   </w:style>
-  <w:style w:type="character" w:default="1" w:styleId="DefaultParagraphFont">
+  <w:style w:type="character" w:default="1" w:styleId="Fuentedeprrafopredeter">
     <w:name w:val="Default Paragraph Font"/>
     <w:uiPriority w:val="1"/>
     <w:semiHidden/>
     <w:unhideWhenUsed/>
   </w:style>
-  <w:style w:type="table" w:default="1" w:styleId="TableNormal">
+  <w:style w:type="table" w:default="1" w:styleId="Tablanormal">
     <w:name w:val="Normal Table"/>
     <w:uiPriority w:val="99"/>
     <w:semiHidden/>
@@ -813,13 +1253,13 @@
       </w:tblCellMar>
     </w:tblPr>
   </w:style>
-  <w:style w:type="numbering" w:default="1" w:styleId="NoList">
+  <w:style w:type="numbering" w:default="1" w:styleId="Sinlista">
     <w:name w:val="No List"/>
     <w:uiPriority w:val="99"/>
     <w:semiHidden/>
     <w:unhideWhenUsed/>
   </w:style>
-  <w:style w:type="paragraph" w:styleId="ListParagraph">
+  <w:style w:type="paragraph" w:styleId="Prrafodelista">
     <w:name w:val="List Paragraph"/>
     <w:basedOn w:val="Normal"/>
     <w:uiPriority w:val="34"/>

</xml_diff>